<commit_message>
Maj rapport + script bash
</commit_message>
<xml_diff>
--- a/Rapport.docx
+++ b/Rapport.docx
@@ -276,29 +276,36 @@
         <w:t>a été décidé</w:t>
       </w:r>
       <w:r>
-        <w:t xml:space="preserve"> de réaliser un projet OpenCV permettant de capturer puis d’analyser un mouvement de balancier afin d’en retirer des données et d’effectuer des comparaisons avec le modèle physique.</w:t>
+        <w:t xml:space="preserve"> de réaliser un projet OpenCV permettant de capturer puis d’analyser un mouvement de balancier afin d’en retirer des données et d’effectuer des comparaisons avec le modèle physique</w:t>
+      </w:r>
+      <w:r>
+        <w:t xml:space="preserve"> théorique, spécifiant que la période d’un mouvement de balancier est constante et ne dépend que de la longueur du balancier</w:t>
+      </w:r>
+      <w:r>
+        <w:t>.</w:t>
       </w:r>
       <w:r>
         <w:t xml:space="preserve"> </w:t>
       </w:r>
       <w:r>
-        <w:t>La problématique était la suivante :</w:t>
+        <w:t>Pour mener à bien l’objectif du projet, la première phase c</w:t>
+      </w:r>
+      <w:r>
+        <w:t>onsistait à acquérir des vidéos de balancier.</w:t>
       </w:r>
     </w:p>
     <w:p>
       <w:pPr>
-        <w:ind w:left="708"/>
-      </w:pPr>
-      <w:r>
-        <w:t>Trouver une solution pour détecter des objets en balancement et en retirer des valeurs. Celle-ci met notamment en avant les cas de la détection de forme, de motifs ou de mouvement au sein d’une vidéo.</w:t>
-      </w:r>
-    </w:p>
-    <w:p>
-      <w:pPr>
         <w:spacing w:after="120"/>
       </w:pPr>
       <w:r>
-        <w:t>Les trois algorithmes de traitement d’images qui ont été mis en place sont :</w:t>
+        <w:t xml:space="preserve">Les trois algorithmes de traitement d’images qui ont </w:t>
+      </w:r>
+      <w:r>
+        <w:t xml:space="preserve">ensuite </w:t>
+      </w:r>
+      <w:r>
+        <w:t>été mis en place sont :</w:t>
       </w:r>
     </w:p>
     <w:p>
@@ -316,7 +323,19 @@
         <w:t>Détection par cercle de couleurs et transformée de Hough</w:t>
       </w:r>
       <w:r>
-        <w:t xml:space="preserve">. Pour détecter le cercle, on va réaliser un split des canaux RVB de l’image source pour sélectionner un canal différent de la couleur du cercle. On a alors une image qui sépare bien le cercle (foncé) et le fond (clair), qu’on peut seuiller  </w:t>
+        <w:t>. Pour détect</w:t>
+      </w:r>
+      <w:r>
+        <w:t xml:space="preserve">er le cercle, on va réaliser une séparation </w:t>
+      </w:r>
+      <w:r>
+        <w:t xml:space="preserve">des canaux RVB de l’image pour sélectionner un canal différent de la couleur du cercle. On a alors une image qui sépare bien le cercle (foncé) et le fond (clair), qu’on peut </w:t>
+      </w:r>
+      <w:r>
+        <w:t>inverser, seuiller et nettoyer avec une ouverture,</w:t>
+      </w:r>
+      <w:r>
+        <w:t xml:space="preserve"> </w:t>
       </w:r>
       <w:r>
         <w:t>puis</w:t>
@@ -333,7 +352,6 @@
           <w:numId w:val="1"/>
         </w:numPr>
         <w:spacing w:after="120"/>
-        <w:ind w:left="714" w:hanging="357"/>
         <w:contextualSpacing w:val="0"/>
       </w:pPr>
       <w:r>
@@ -355,7 +373,46 @@
         <w:t xml:space="preserve"> par </w:t>
       </w:r>
       <w:r>
-        <w:t>une sélection manuelle par l’utilisateur ;</w:t>
+        <w:t>une sélect</w:t>
+      </w:r>
+      <w:r>
+        <w:t xml:space="preserve">ion manuelle </w:t>
+      </w:r>
+      <w:r>
+        <w:t>de</w:t>
+      </w:r>
+      <w:r>
+        <w:t xml:space="preserve"> l’utilisateur</w:t>
+      </w:r>
+      <w:r>
+        <w:t xml:space="preserve"> (rectangle à suivre)</w:t>
+      </w:r>
+      <w:r>
+        <w:t xml:space="preserve">. </w:t>
+      </w:r>
+      <w:r>
+        <w:t>Cet a</w:t>
+      </w:r>
+      <w:r>
+        <w:t xml:space="preserve">lgorithme </w:t>
+      </w:r>
+      <w:r>
+        <w:t xml:space="preserve">est </w:t>
+      </w:r>
+      <w:r>
+        <w:t>basé sur</w:t>
+      </w:r>
+      <w:r>
+        <w:t xml:space="preserve"> </w:t>
+      </w:r>
+      <w:r>
+        <w:t>l’ex</w:t>
+      </w:r>
+      <w:r>
+        <w:t>emple OpenCV featur</w:t>
+      </w:r>
+      <w:r>
+        <w:t>e_homography, livré avec OpenCV ;</w:t>
       </w:r>
     </w:p>
     <w:p>
@@ -366,7 +423,6 @@
           <w:numId w:val="1"/>
         </w:numPr>
         <w:spacing w:after="120"/>
-        <w:ind w:left="714" w:hanging="357"/>
         <w:contextualSpacing w:val="0"/>
       </w:pPr>
       <w:r>
@@ -388,7 +444,27 @@
         <w:t xml:space="preserve">algorithme </w:t>
       </w:r>
       <w:r>
-        <w:t>SIFT, qui détecte les points caractéristiques, et recherche de correspondances.</w:t>
+        <w:t>SIFT, qui détecte les points caractéristiques, et recherche de correspondances</w:t>
+      </w:r>
+      <w:r>
+        <w:t xml:space="preserve"> (match)</w:t>
+      </w:r>
+      <w:r>
+        <w:t>.</w:t>
+      </w:r>
+      <w:r>
+        <w:t xml:space="preserve">  Basé sur </w:t>
+      </w:r>
+      <w:hyperlink r:id="rId8" w:history="1">
+        <w:r>
+          <w:rPr>
+            <w:rStyle w:val="Lienhypertexte"/>
+          </w:rPr>
+          <w:t>https://gist.github.com/kattern/355d9b27fc29cd195310</w:t>
+        </w:r>
+      </w:hyperlink>
+      <w:r>
+        <w:t xml:space="preserve">. </w:t>
       </w:r>
     </w:p>
     <w:p>
@@ -411,7 +487,13 @@
         <w:contextualSpacing w:val="0"/>
       </w:pPr>
       <w:r>
-        <w:t>Centre X, Y des motifs ou cercles détectés ;</w:t>
+        <w:t>Centre</w:t>
+      </w:r>
+      <w:r>
+        <w:t>s</w:t>
+      </w:r>
+      <w:r>
+        <w:t xml:space="preserve"> X, Y des motifs ou cercles détectés ;</w:t>
       </w:r>
     </w:p>
     <w:p>
@@ -482,10 +564,19 @@
         <w:contextualSpacing w:val="0"/>
       </w:pPr>
       <w:r>
-        <w:t>Les extremums de correspondances pour Sift, qui déterminent des extremums de balancement. Le motif est détecté de manière précise aux extrêmes lorsqu</w:t>
-      </w:r>
-      <w:r>
-        <w:t>e sa vitesse est minimum, il a donc à ce moment-là un maximum local de correspondances.</w:t>
+        <w:t>Les maximums locaux</w:t>
+      </w:r>
+      <w:r>
+        <w:t xml:space="preserve"> de correspondances pour Sift, qui déterminent des extremums de balancement. Le motif est détecté de manière précise aux extrêmes lorsqu</w:t>
+      </w:r>
+      <w:r>
+        <w:t>e sa vitesse est minimum, il a donc à ce moment-là un maximum local d</w:t>
+      </w:r>
+      <w:r>
+        <w:t>u nombre de</w:t>
+      </w:r>
+      <w:r>
+        <w:t xml:space="preserve"> correspondances.</w:t>
       </w:r>
     </w:p>
     <w:p>
@@ -496,7 +587,13 @@
         <w:t>Après avoir effectué l’analyse de la vidéo</w:t>
       </w:r>
       <w:r>
-        <w:t xml:space="preserve">, on effectue une étape finale de calcul physique </w:t>
+        <w:t xml:space="preserve">, on </w:t>
+      </w:r>
+      <w:r>
+        <w:t>réalise</w:t>
+      </w:r>
+      <w:r>
+        <w:t xml:space="preserve"> une étape finale de calcul physique </w:t>
       </w:r>
       <w:r>
         <w:t>pour déterminer les caractéristiques du mouvement de balancier </w:t>
@@ -644,7 +741,7 @@
                           </pic:cNvPicPr>
                         </pic:nvPicPr>
                         <pic:blipFill>
-                          <a:blip r:embed="rId8">
+                          <a:blip r:embed="rId9">
                             <a:extLst>
                               <a:ext uri="{28A0092B-C50C-407E-A947-70E740481C1C}">
                                 <a14:useLocalDpi xmlns:a14="http://schemas.microsoft.com/office/drawing/2010/main" val="0"/>
@@ -689,14 +786,27 @@
             <w:r>
               <w:t xml:space="preserve">Figure </w:t>
             </w:r>
-            <w:fldSimple w:instr=" SEQ Figure \* ARABIC ">
-              <w:r>
-                <w:rPr>
-                  <w:noProof/>
-                </w:rPr>
-                <w:t>1</w:t>
-              </w:r>
-            </w:fldSimple>
+            <w:r>
+              <w:fldChar w:fldCharType="begin"/>
+            </w:r>
+            <w:r>
+              <w:instrText xml:space="preserve"> SEQ Figure \* ARABIC </w:instrText>
+            </w:r>
+            <w:r>
+              <w:fldChar w:fldCharType="separate"/>
+            </w:r>
+            <w:r>
+              <w:rPr>
+                <w:noProof/>
+              </w:rPr>
+              <w:t>1</w:t>
+            </w:r>
+            <w:r>
+              <w:rPr>
+                <w:noProof/>
+              </w:rPr>
+              <w:fldChar w:fldCharType="end"/>
+            </w:r>
             <w:r>
               <w:t>. Principe physique d'un mouvement de balancier</w:t>
             </w:r>
@@ -859,7 +969,7 @@
       <w:r>
         <w:t xml:space="preserve">Issu de </w:t>
       </w:r>
-      <w:hyperlink r:id="rId9" w:history="1">
+      <w:hyperlink r:id="rId10" w:history="1">
         <w:r>
           <w:rPr>
             <w:rStyle w:val="Lienhypertexte"/>
@@ -909,8 +1019,29 @@
       </w:r>
     </w:p>
     <w:p>
-      <w:r>
-        <w:t>Pour lancer l’analyse des vidéos de cercles de couleurs, analysés par transformée de Hough :</w:t>
+      <w:pPr>
+        <w:spacing w:after="80"/>
+        <w:rPr>
+          <w:b/>
+        </w:rPr>
+      </w:pPr>
+      <w:r>
+        <w:rPr>
+          <w:b/>
+        </w:rPr>
+        <w:t>Pour lancer l’analyse des</w:t>
+      </w:r>
+      <w:r>
+        <w:rPr>
+          <w:b/>
+        </w:rPr>
+        <w:t xml:space="preserve"> vidéos de cercles de couleurs </w:t>
+      </w:r>
+      <w:r>
+        <w:rPr>
+          <w:b/>
+        </w:rPr>
+        <w:t>par transformée de Hough :</w:t>
       </w:r>
     </w:p>
     <w:tbl>
@@ -1115,8 +1246,42 @@
       </w:pPr>
     </w:p>
     <w:p>
-      <w:r>
-        <w:t>Pour lancer l’analyse des vidéos avec schémas suivis et détectés par points caractéristiques Orb :</w:t>
+      <w:pPr>
+        <w:spacing w:after="80"/>
+        <w:rPr>
+          <w:b/>
+        </w:rPr>
+      </w:pPr>
+      <w:r>
+        <w:rPr>
+          <w:b/>
+        </w:rPr>
+        <w:t>Pour lancer l’analyse des vidéos avec schémas suivis et détectés par caractéristiques Orb</w:t>
+      </w:r>
+      <w:r>
+        <w:rPr>
+          <w:b/>
+        </w:rPr>
+        <w:t xml:space="preserve">, </w:t>
+      </w:r>
+      <w:r>
+        <w:rPr>
+          <w:b/>
+        </w:rPr>
+        <w:t xml:space="preserve">qui </w:t>
+      </w:r>
+      <w:r>
+        <w:rPr>
+          <w:b/>
+          <w:i/>
+        </w:rPr>
+        <w:t>requiert une sélection du schéma avec la souris et le lancement de la vidéo avec la touche espace</w:t>
+      </w:r>
+      <w:r>
+        <w:rPr>
+          <w:b/>
+        </w:rPr>
+        <w:t xml:space="preserve"> :</w:t>
       </w:r>
     </w:p>
     <w:tbl>
@@ -1246,16 +1411,29 @@
       </w:pPr>
     </w:p>
     <w:p>
-      <w:r>
+      <w:pPr>
+        <w:spacing w:after="80"/>
+        <w:rPr>
+          <w:b/>
+        </w:rPr>
+      </w:pPr>
+      <w:r>
+        <w:rPr>
+          <w:b/>
+        </w:rPr>
         <w:t xml:space="preserve">Pour lancer l’analyse des vidéos avec motif complexe (image), détectée et </w:t>
       </w:r>
       <w:r>
         <w:rPr>
+          <w:b/>
           <w:i/>
         </w:rPr>
         <w:t>matchée</w:t>
       </w:r>
       <w:r>
+        <w:rPr>
+          <w:b/>
+        </w:rPr>
         <w:t xml:space="preserve"> avec Sift :</w:t>
       </w:r>
     </w:p>
@@ -1383,15 +1561,21 @@
     <w:p>
       <w:pPr>
         <w:pStyle w:val="Sansinterligne"/>
-      </w:pPr>
-      <w:r>
-        <w:t>A la fin de l’exécution du programme, on trouve une sortie des résultats calculés pour chaque période de balancement. Voici un exemple de sortie :</w:t>
-      </w:r>
-    </w:p>
-    <w:p>
-      <w:pPr>
-        <w:pStyle w:val="Sansinterligne"/>
-      </w:pPr>
+        <w:spacing w:after="80"/>
+        <w:jc w:val="both"/>
+      </w:pPr>
+      <w:r>
+        <w:t>A la fin de l’exécution du programme, on trouve une sortie</w:t>
+      </w:r>
+      <w:r>
+        <w:t xml:space="preserve"> console</w:t>
+      </w:r>
+      <w:r>
+        <w:t xml:space="preserve"> des résultats calculés pour chaque période de balanceme</w:t>
+      </w:r>
+      <w:r>
+        <w:t>nt. Voici un exemple de sortie validant le modèle théorique :</w:t>
+      </w:r>
     </w:p>
     <w:tbl>
       <w:tblPr>
@@ -1912,8 +2096,6 @@
               <w:tab/>
               <w:t xml:space="preserve"> 0.877063</w:t>
             </w:r>
-            <w:bookmarkStart w:id="0" w:name="_GoBack"/>
-            <w:bookmarkEnd w:id="0"/>
           </w:p>
         </w:tc>
       </w:tr>
@@ -1929,7 +2111,13 @@
     </w:p>
     <w:p>
       <w:r>
-        <w:t xml:space="preserve">Les résultats obtenus avec les différents algorithmes de détection sont consignés dans le fichier Excel joint à ce document. </w:t>
+        <w:t>Les résultats obtenus ave</w:t>
+      </w:r>
+      <w:r>
+        <w:t xml:space="preserve">c les différents algorithmes </w:t>
+      </w:r>
+      <w:r>
+        <w:t xml:space="preserve">sont consignés dans le fichier Excel joint à ce document. </w:t>
       </w:r>
       <w:r>
         <w:t xml:space="preserve">La présentation </w:t>
@@ -1962,7 +2150,13 @@
         <w:t xml:space="preserve"> en X et Y</w:t>
       </w:r>
       <w:r>
-        <w:t xml:space="preserve"> sont présentés sous forme de graphique radial, permettant de détecter des erreurs de précision. Un graphique du nombre de correspondances calculées avec l’algorithme de Sift montre les maximas locaux de correspondances, permettant une détection des extremums de balancement avec ce critère.</w:t>
+        <w:t xml:space="preserve"> sont présentés </w:t>
+      </w:r>
+      <w:r>
+        <w:t xml:space="preserve">sous forme de graphique radial. </w:t>
+      </w:r>
+      <w:r>
+        <w:t>Un graphique du nombre de correspondances calculées avec l’algorithme Sift montre les maximas locaux de correspondances, permettant une détection des extremums de balancement.</w:t>
       </w:r>
     </w:p>
     <w:p>
@@ -1975,14 +2169,14 @@
           <w:lang w:eastAsia="fr-CH"/>
         </w:rPr>
         <w:drawing>
-          <wp:inline distT="0" distB="0" distL="0" distR="0" wp14:anchorId="7F96DDB1" wp14:editId="59C3C576">
-            <wp:extent cx="5760720" cy="2743200"/>
+          <wp:inline distT="0" distB="0" distL="0" distR="0" wp14:anchorId="6E1B2116" wp14:editId="1C5F36D2">
+            <wp:extent cx="5760720" cy="2967487"/>
             <wp:effectExtent l="0" t="0" r="0" b="0"/>
-            <wp:docPr id="3" name="Graphique 3"/>
+            <wp:docPr id="4" name="Graphique 4"/>
             <wp:cNvGraphicFramePr/>
             <a:graphic xmlns:a="http://schemas.openxmlformats.org/drawingml/2006/main">
               <a:graphicData uri="http://schemas.openxmlformats.org/drawingml/2006/chart">
-                <c:chart xmlns:c="http://schemas.openxmlformats.org/drawingml/2006/chart" xmlns:r="http://schemas.openxmlformats.org/officeDocument/2006/relationships" r:id="rId10"/>
+                <c:chart xmlns:c="http://schemas.openxmlformats.org/drawingml/2006/chart" xmlns:r="http://schemas.openxmlformats.org/officeDocument/2006/relationships" r:id="rId11"/>
               </a:graphicData>
             </a:graphic>
           </wp:inline>
@@ -1996,16 +2190,38 @@
       <w:r>
         <w:t xml:space="preserve">Figure </w:t>
       </w:r>
-      <w:fldSimple w:instr=" SEQ Figure \* ARABIC ">
-        <w:r>
-          <w:rPr>
-            <w:noProof/>
-          </w:rPr>
-          <w:t>2</w:t>
-        </w:r>
-      </w:fldSimple>
-      <w:r>
-        <w:t>. Graphique de variation des centres détectés, en X et Y, permettent de voir les mouvements de balancement</w:t>
+      <w:r>
+        <w:fldChar w:fldCharType="begin"/>
+      </w:r>
+      <w:r>
+        <w:instrText xml:space="preserve"> SEQ Figure \* ARABIC </w:instrText>
+      </w:r>
+      <w:r>
+        <w:fldChar w:fldCharType="separate"/>
+      </w:r>
+      <w:r>
+        <w:rPr>
+          <w:noProof/>
+        </w:rPr>
+        <w:t>2</w:t>
+      </w:r>
+      <w:r>
+        <w:rPr>
+          <w:noProof/>
+        </w:rPr>
+        <w:fldChar w:fldCharType="end"/>
+      </w:r>
+      <w:r>
+        <w:t xml:space="preserve">. Graphique des positions X et Y </w:t>
+      </w:r>
+      <w:r>
+        <w:t xml:space="preserve">des centres détectés, </w:t>
+      </w:r>
+      <w:r>
+        <w:t xml:space="preserve">qui </w:t>
+      </w:r>
+      <w:r>
+        <w:t>permettent de voir les mouvements de balancement</w:t>
       </w:r>
     </w:p>
     <w:p>
@@ -2025,7 +2241,7 @@
             <wp:cNvGraphicFramePr/>
             <a:graphic xmlns:a="http://schemas.openxmlformats.org/drawingml/2006/main">
               <a:graphicData uri="http://schemas.openxmlformats.org/drawingml/2006/chart">
-                <c:chart xmlns:c="http://schemas.openxmlformats.org/drawingml/2006/chart" xmlns:r="http://schemas.openxmlformats.org/officeDocument/2006/relationships" r:id="rId11"/>
+                <c:chart xmlns:c="http://schemas.openxmlformats.org/drawingml/2006/chart" xmlns:r="http://schemas.openxmlformats.org/officeDocument/2006/relationships" r:id="rId12"/>
               </a:graphicData>
             </a:graphic>
           </wp:inline>
@@ -2039,14 +2255,27 @@
       <w:r>
         <w:t xml:space="preserve">Figure </w:t>
       </w:r>
-      <w:fldSimple w:instr=" SEQ Figure \* ARABIC ">
-        <w:r>
-          <w:rPr>
-            <w:noProof/>
-          </w:rPr>
-          <w:t>3</w:t>
-        </w:r>
-      </w:fldSimple>
+      <w:r>
+        <w:fldChar w:fldCharType="begin"/>
+      </w:r>
+      <w:r>
+        <w:instrText xml:space="preserve"> SEQ Figure \* ARABIC </w:instrText>
+      </w:r>
+      <w:r>
+        <w:fldChar w:fldCharType="separate"/>
+      </w:r>
+      <w:r>
+        <w:rPr>
+          <w:noProof/>
+        </w:rPr>
+        <w:t>3</w:t>
+      </w:r>
+      <w:r>
+        <w:rPr>
+          <w:noProof/>
+        </w:rPr>
+        <w:fldChar w:fldCharType="end"/>
+      </w:r>
       <w:r>
         <w:t>. Graphique du nombre de correspondances par frame, avec des maximas locaux aux extrêmes de balancement</w:t>
       </w:r>
@@ -2122,8 +2351,12 @@
       </w:r>
     </w:p>
     <w:sectPr>
-      <w:headerReference w:type="default" r:id="rId12"/>
-      <w:footerReference w:type="default" r:id="rId13"/>
+      <w:headerReference w:type="even" r:id="rId13"/>
+      <w:headerReference w:type="default" r:id="rId14"/>
+      <w:footerReference w:type="even" r:id="rId15"/>
+      <w:footerReference w:type="default" r:id="rId16"/>
+      <w:headerReference w:type="first" r:id="rId17"/>
+      <w:footerReference w:type="first" r:id="rId18"/>
       <w:pgSz w:w="11906" w:h="16838"/>
       <w:pgMar w:top="1417" w:right="1417" w:bottom="1417" w:left="1417" w:header="708" w:footer="708" w:gutter="0"/>
       <w:pgNumType w:start="0"/>
@@ -2166,8 +2399,23 @@
     <w:pPr>
       <w:pStyle w:val="Pieddepage"/>
     </w:pPr>
+  </w:p>
+</w:ftr>
+</file>
+
+<file path=word/footer2.xml><?xml version="1.0" encoding="utf-8"?>
+<w:ftr xmlns:wpc="http://schemas.microsoft.com/office/word/2010/wordprocessingCanvas" xmlns:mc="http://schemas.openxmlformats.org/markup-compatibility/2006" xmlns:o="urn:schemas-microsoft-com:office:office" xmlns:r="http://schemas.openxmlformats.org/officeDocument/2006/relationships" xmlns:m="http://schemas.openxmlformats.org/officeDocument/2006/math" xmlns:v="urn:schemas-microsoft-com:vml" xmlns:wp14="http://schemas.microsoft.com/office/word/2010/wordprocessingDrawing" xmlns:wp="http://schemas.openxmlformats.org/drawingml/2006/wordprocessingDrawing" xmlns:w10="urn:schemas-microsoft-com:office:word" xmlns:w="http://schemas.openxmlformats.org/wordprocessingml/2006/main" xmlns:w14="http://schemas.microsoft.com/office/word/2010/wordml" xmlns:w15="http://schemas.microsoft.com/office/word/2012/wordml" xmlns:wpg="http://schemas.microsoft.com/office/word/2010/wordprocessingGroup" xmlns:wpi="http://schemas.microsoft.com/office/word/2010/wordprocessingInk" xmlns:wne="http://schemas.microsoft.com/office/word/2006/wordml" xmlns:wps="http://schemas.microsoft.com/office/word/2010/wordprocessingShape" mc:Ignorable="w14 w15 wp14">
+  <w:p>
+    <w:pPr>
+      <w:pStyle w:val="Pieddepage"/>
+    </w:pPr>
     <w:r>
-      <w:t>lundi 23 mars 2015</w:t>
+      <w:t xml:space="preserve">31 </w:t>
+    </w:r>
+    <w:bookmarkStart w:id="0" w:name="_GoBack"/>
+    <w:bookmarkEnd w:id="0"/>
+    <w:r>
+      <w:t>mars 2015</w:t>
     </w:r>
     <w:r>
       <w:tab/>
@@ -2200,6 +2448,16 @@
 </w:ftr>
 </file>
 
+<file path=word/footer3.xml><?xml version="1.0" encoding="utf-8"?>
+<w:ftr xmlns:wpc="http://schemas.microsoft.com/office/word/2010/wordprocessingCanvas" xmlns:mc="http://schemas.openxmlformats.org/markup-compatibility/2006" xmlns:o="urn:schemas-microsoft-com:office:office" xmlns:r="http://schemas.openxmlformats.org/officeDocument/2006/relationships" xmlns:m="http://schemas.openxmlformats.org/officeDocument/2006/math" xmlns:v="urn:schemas-microsoft-com:vml" xmlns:wp14="http://schemas.microsoft.com/office/word/2010/wordprocessingDrawing" xmlns:wp="http://schemas.openxmlformats.org/drawingml/2006/wordprocessingDrawing" xmlns:w10="urn:schemas-microsoft-com:office:word" xmlns:w="http://schemas.openxmlformats.org/wordprocessingml/2006/main" xmlns:w14="http://schemas.microsoft.com/office/word/2010/wordml" xmlns:w15="http://schemas.microsoft.com/office/word/2012/wordml" xmlns:wpg="http://schemas.microsoft.com/office/word/2010/wordprocessingGroup" xmlns:wpi="http://schemas.microsoft.com/office/word/2010/wordprocessingInk" xmlns:wne="http://schemas.microsoft.com/office/word/2006/wordml" xmlns:wps="http://schemas.microsoft.com/office/word/2010/wordprocessingShape" mc:Ignorable="w14 w15 wp14">
+  <w:p>
+    <w:pPr>
+      <w:pStyle w:val="Pieddepage"/>
+    </w:pPr>
+  </w:p>
+</w:ftr>
+</file>
+
 <file path=word/footnotes.xml><?xml version="1.0" encoding="utf-8"?>
 <w:footnotes xmlns:wpc="http://schemas.microsoft.com/office/word/2010/wordprocessingCanvas" xmlns:mc="http://schemas.openxmlformats.org/markup-compatibility/2006" xmlns:o="urn:schemas-microsoft-com:office:office" xmlns:r="http://schemas.openxmlformats.org/officeDocument/2006/relationships" xmlns:m="http://schemas.openxmlformats.org/officeDocument/2006/math" xmlns:v="urn:schemas-microsoft-com:vml" xmlns:wp14="http://schemas.microsoft.com/office/word/2010/wordprocessingDrawing" xmlns:wp="http://schemas.openxmlformats.org/drawingml/2006/wordprocessingDrawing" xmlns:w10="urn:schemas-microsoft-com:office:word" xmlns:w="http://schemas.openxmlformats.org/wordprocessingml/2006/main" xmlns:w14="http://schemas.microsoft.com/office/word/2010/wordml" xmlns:w15="http://schemas.microsoft.com/office/word/2012/wordml" xmlns:wpg="http://schemas.microsoft.com/office/word/2010/wordprocessingGroup" xmlns:wpi="http://schemas.microsoft.com/office/word/2010/wordprocessingInk" xmlns:wne="http://schemas.microsoft.com/office/word/2006/wordml" xmlns:wps="http://schemas.microsoft.com/office/word/2010/wordprocessingShape" mc:Ignorable="w14 w15 wp14">
   <w:footnote w:type="separator" w:id="-1">
@@ -2226,6 +2484,16 @@
 </file>
 
 <file path=word/header1.xml><?xml version="1.0" encoding="utf-8"?>
+<w:hdr xmlns:wpc="http://schemas.microsoft.com/office/word/2010/wordprocessingCanvas" xmlns:mc="http://schemas.openxmlformats.org/markup-compatibility/2006" xmlns:o="urn:schemas-microsoft-com:office:office" xmlns:r="http://schemas.openxmlformats.org/officeDocument/2006/relationships" xmlns:m="http://schemas.openxmlformats.org/officeDocument/2006/math" xmlns:v="urn:schemas-microsoft-com:vml" xmlns:wp14="http://schemas.microsoft.com/office/word/2010/wordprocessingDrawing" xmlns:wp="http://schemas.openxmlformats.org/drawingml/2006/wordprocessingDrawing" xmlns:w10="urn:schemas-microsoft-com:office:word" xmlns:w="http://schemas.openxmlformats.org/wordprocessingml/2006/main" xmlns:w14="http://schemas.microsoft.com/office/word/2010/wordml" xmlns:w15="http://schemas.microsoft.com/office/word/2012/wordml" xmlns:wpg="http://schemas.microsoft.com/office/word/2010/wordprocessingGroup" xmlns:wpi="http://schemas.microsoft.com/office/word/2010/wordprocessingInk" xmlns:wne="http://schemas.microsoft.com/office/word/2006/wordml" xmlns:wps="http://schemas.microsoft.com/office/word/2010/wordprocessingShape" mc:Ignorable="w14 w15 wp14">
+  <w:p>
+    <w:pPr>
+      <w:pStyle w:val="En-tte"/>
+    </w:pPr>
+  </w:p>
+</w:hdr>
+</file>
+
+<file path=word/header2.xml><?xml version="1.0" encoding="utf-8"?>
 <w:hdr xmlns:wpc="http://schemas.microsoft.com/office/word/2010/wordprocessingCanvas" xmlns:mc="http://schemas.openxmlformats.org/markup-compatibility/2006" xmlns:o="urn:schemas-microsoft-com:office:office" xmlns:r="http://schemas.openxmlformats.org/officeDocument/2006/relationships" xmlns:m="http://schemas.openxmlformats.org/officeDocument/2006/math" xmlns:v="urn:schemas-microsoft-com:vml" xmlns:wp14="http://schemas.microsoft.com/office/word/2010/wordprocessingDrawing" xmlns:wp="http://schemas.openxmlformats.org/drawingml/2006/wordprocessingDrawing" xmlns:w10="urn:schemas-microsoft-com:office:word" xmlns:w="http://schemas.openxmlformats.org/wordprocessingml/2006/main" xmlns:w14="http://schemas.microsoft.com/office/word/2010/wordml" xmlns:w15="http://schemas.microsoft.com/office/word/2012/wordml" xmlns:wpg="http://schemas.microsoft.com/office/word/2010/wordprocessingGroup" xmlns:wpi="http://schemas.microsoft.com/office/word/2010/wordprocessingInk" xmlns:wne="http://schemas.microsoft.com/office/word/2006/wordml" xmlns:wps="http://schemas.microsoft.com/office/word/2010/wordprocessingShape" mc:Ignorable="w14 w15 wp14">
   <w:p>
     <w:pPr>
@@ -2254,6 +2522,16 @@
       <w:tab/>
       <w:t>Mathieu Rosser</w:t>
     </w:r>
+  </w:p>
+</w:hdr>
+</file>
+
+<file path=word/header3.xml><?xml version="1.0" encoding="utf-8"?>
+<w:hdr xmlns:wpc="http://schemas.microsoft.com/office/word/2010/wordprocessingCanvas" xmlns:mc="http://schemas.openxmlformats.org/markup-compatibility/2006" xmlns:o="urn:schemas-microsoft-com:office:office" xmlns:r="http://schemas.openxmlformats.org/officeDocument/2006/relationships" xmlns:m="http://schemas.openxmlformats.org/officeDocument/2006/math" xmlns:v="urn:schemas-microsoft-com:vml" xmlns:wp14="http://schemas.microsoft.com/office/word/2010/wordprocessingDrawing" xmlns:wp="http://schemas.openxmlformats.org/drawingml/2006/wordprocessingDrawing" xmlns:w10="urn:schemas-microsoft-com:office:word" xmlns:w="http://schemas.openxmlformats.org/wordprocessingml/2006/main" xmlns:w14="http://schemas.microsoft.com/office/word/2010/wordml" xmlns:w15="http://schemas.microsoft.com/office/word/2012/wordml" xmlns:wpg="http://schemas.microsoft.com/office/word/2010/wordprocessingGroup" xmlns:wpi="http://schemas.microsoft.com/office/word/2010/wordprocessingInk" xmlns:wne="http://schemas.microsoft.com/office/word/2006/wordml" xmlns:wps="http://schemas.microsoft.com/office/word/2010/wordprocessingShape" mc:Ignorable="w14 w15 wp14">
+  <w:p>
+    <w:pPr>
+      <w:pStyle w:val="En-tte"/>
+    </w:pPr>
   </w:p>
 </w:hdr>
 </file>
@@ -3553,6 +3831,18 @@
       <w:szCs w:val="18"/>
     </w:rPr>
   </w:style>
+  <w:style w:type="character" w:styleId="Lienhypertextesuivivisit">
+    <w:name w:val="FollowedHyperlink"/>
+    <w:basedOn w:val="Policepardfaut"/>
+    <w:uiPriority w:val="99"/>
+    <w:semiHidden/>
+    <w:unhideWhenUsed/>
+    <w:rsid w:val="004F5C3D"/>
+    <w:rPr>
+      <w:color w:val="903638" w:themeColor="followedHyperlink"/>
+      <w:u w:val="single"/>
+    </w:rPr>
+  </w:style>
 </w:styles>
 </file>
 
@@ -5700,11 +5990,11 @@
           <c:showPercent val="0"/>
           <c:showBubbleSize val="0"/>
         </c:dLbls>
-        <c:axId val="-1375802400"/>
-        <c:axId val="-1375801312"/>
+        <c:axId val="324311824"/>
+        <c:axId val="324302032"/>
       </c:radarChart>
       <c:catAx>
-        <c:axId val="-1375802400"/>
+        <c:axId val="324311824"/>
         <c:scaling>
           <c:orientation val="minMax"/>
         </c:scaling>
@@ -5714,7 +6004,7 @@
         <c:majorTickMark val="none"/>
         <c:minorTickMark val="none"/>
         <c:tickLblPos val="none"/>
-        <c:crossAx val="-1375801312"/>
+        <c:crossAx val="324302032"/>
         <c:crosses val="autoZero"/>
         <c:auto val="1"/>
         <c:lblAlgn val="ctr"/>
@@ -5722,7 +6012,7 @@
         <c:noMultiLvlLbl val="0"/>
       </c:catAx>
       <c:valAx>
-        <c:axId val="-1375801312"/>
+        <c:axId val="324302032"/>
         <c:scaling>
           <c:orientation val="minMax"/>
         </c:scaling>
@@ -5748,7 +6038,7 @@
             <a:endParaRPr lang="fr-FR"/>
           </a:p>
         </c:txPr>
-        <c:crossAx val="-1375802400"/>
+        <c:crossAx val="324311824"/>
         <c:crosses val="autoZero"/>
         <c:crossBetween val="between"/>
       </c:valAx>
@@ -7098,11 +7388,11 @@
         </c:dLbls>
         <c:gapWidth val="55"/>
         <c:overlap val="100"/>
-        <c:axId val="-1375795328"/>
-        <c:axId val="-1375794784"/>
+        <c:axId val="198709264"/>
+        <c:axId val="198716336"/>
       </c:barChart>
       <c:catAx>
-        <c:axId val="-1375795328"/>
+        <c:axId val="198709264"/>
         <c:scaling>
           <c:orientation val="minMax"/>
         </c:scaling>
@@ -7129,7 +7419,7 @@
         <c:majorTickMark val="none"/>
         <c:minorTickMark val="none"/>
         <c:tickLblPos val="nextTo"/>
-        <c:crossAx val="-1375794784"/>
+        <c:crossAx val="198716336"/>
         <c:crosses val="autoZero"/>
         <c:auto val="1"/>
         <c:lblAlgn val="ctr"/>
@@ -7137,7 +7427,7 @@
         <c:noMultiLvlLbl val="0"/>
       </c:catAx>
       <c:valAx>
-        <c:axId val="-1375794784"/>
+        <c:axId val="198716336"/>
         <c:scaling>
           <c:orientation val="minMax"/>
         </c:scaling>
@@ -7166,7 +7456,7 @@
         <c:majorTickMark val="none"/>
         <c:minorTickMark val="none"/>
         <c:tickLblPos val="nextTo"/>
-        <c:crossAx val="-1375795328"/>
+        <c:crossAx val="198709264"/>
         <c:crosses val="autoZero"/>
         <c:crossBetween val="between"/>
       </c:valAx>
@@ -7393,8 +7683,11 @@
     <w:rsid w:val="000D34C0"/>
     <w:rsid w:val="00125C47"/>
     <w:rsid w:val="005E4682"/>
+    <w:rsid w:val="00985279"/>
     <w:rsid w:val="00B96D27"/>
     <w:rsid w:val="00C037B2"/>
+    <w:rsid w:val="00C04517"/>
+    <w:rsid w:val="00E804CC"/>
   </w:rsids>
   <m:mathPr>
     <m:mathFont m:val="Cambria Math"/>

</xml_diff>